<commit_message>
add images to gallery
</commit_message>
<xml_diff>
--- a/Website Development Invoice.docx
+++ b/Website Development Invoice.docx
@@ -58,7 +58,32 @@
           <w:sz w:val="28"/>
           <w:szCs w:val="28"/>
         </w:rPr>
-        <w:t>Cozy N</w:t>
+        <w:t>Cozy Nest Wayanad</w:t>
+      </w:r>
+      <w:r>
+        <w:rPr>
+          <w:rFonts w:cstheme="minorHAnsi"/>
+          <w:sz w:val="28"/>
+          <w:szCs w:val="28"/>
+        </w:rPr>
+        <w:br/>
+      </w:r>
+      <w:r>
+        <w:rPr>
+          <w:rStyle w:val="Strong"/>
+          <w:rFonts w:cstheme="minorHAnsi"/>
+          <w:sz w:val="28"/>
+          <w:szCs w:val="28"/>
+        </w:rPr>
+        <w:t>Developer:</w:t>
+      </w:r>
+      <w:r>
+        <w:rPr>
+          <w:rFonts w:cstheme="minorHAnsi"/>
+          <w:sz w:val="28"/>
+          <w:szCs w:val="28"/>
+        </w:rPr>
+        <w:t xml:space="preserve"> </w:t>
       </w:r>
       <w:r>
         <w:rPr>
@@ -67,50 +92,7 @@
           <w:sz w:val="28"/>
           <w:szCs w:val="28"/>
         </w:rPr>
-        <w:t>est Wayanad</w:t>
-      </w:r>
-      <w:r>
-        <w:rPr>
-          <w:rFonts w:cstheme="minorHAnsi"/>
-          <w:sz w:val="28"/>
-          <w:szCs w:val="28"/>
-        </w:rPr>
-        <w:br/>
-      </w:r>
-      <w:r>
-        <w:rPr>
-          <w:rStyle w:val="Strong"/>
-          <w:rFonts w:cstheme="minorHAnsi"/>
-          <w:sz w:val="28"/>
-          <w:szCs w:val="28"/>
-        </w:rPr>
-        <w:t>Developer:</w:t>
-      </w:r>
-      <w:r>
-        <w:rPr>
-          <w:rFonts w:cstheme="minorHAnsi"/>
-          <w:sz w:val="28"/>
-          <w:szCs w:val="28"/>
-        </w:rPr>
-        <w:t xml:space="preserve"> </w:t>
-      </w:r>
-      <w:r>
-        <w:rPr>
-          <w:rFonts w:cstheme="minorHAnsi"/>
-          <w:b/>
-          <w:sz w:val="28"/>
-          <w:szCs w:val="28"/>
-        </w:rPr>
-        <w:t>Muhammed Sinan</w:t>
-      </w:r>
-      <w:r>
-        <w:rPr>
-          <w:rFonts w:cstheme="minorHAnsi"/>
-          <w:b/>
-          <w:sz w:val="28"/>
-          <w:szCs w:val="28"/>
-        </w:rPr>
-        <w:t xml:space="preserve"> P  | </w:t>
+        <w:t xml:space="preserve">Muhammed Sinan P  | </w:t>
       </w:r>
       <w:r>
         <w:rPr>
@@ -268,7 +250,8 @@
       </w:tblPr>
       <w:tblGrid>
         <w:gridCol w:w="2785"/>
-        <w:gridCol w:w="6030"/>
+        <w:gridCol w:w="3780"/>
+        <w:gridCol w:w="2250"/>
         <w:gridCol w:w="2070"/>
       </w:tblGrid>
       <w:tr>
@@ -308,6 +291,7 @@
         <w:tc>
           <w:tcPr>
             <w:tcW w:w="6030" w:type="dxa"/>
+            <w:gridSpan w:val="2"/>
             <w:tcMar>
               <w:top w:w="115" w:type="dxa"/>
               <w:left w:w="115" w:type="dxa"/>
@@ -403,6 +387,7 @@
         <w:tc>
           <w:tcPr>
             <w:tcW w:w="6030" w:type="dxa"/>
+            <w:gridSpan w:val="2"/>
             <w:tcMar>
               <w:top w:w="115" w:type="dxa"/>
               <w:left w:w="115" w:type="dxa"/>
@@ -452,7 +437,15 @@
                 <w:sz w:val="24"/>
                 <w:szCs w:val="24"/>
               </w:rPr>
-              <w:t>2400</w:t>
+              <w:t>32</w:t>
+            </w:r>
+            <w:r>
+              <w:rPr>
+                <w:rFonts w:cstheme="minorHAnsi"/>
+                <w:sz w:val="24"/>
+                <w:szCs w:val="24"/>
+              </w:rPr>
+              <w:t>00</w:t>
             </w:r>
           </w:p>
         </w:tc>
@@ -494,6 +487,7 @@
         <w:tc>
           <w:tcPr>
             <w:tcW w:w="6030" w:type="dxa"/>
+            <w:gridSpan w:val="2"/>
             <w:tcMar>
               <w:top w:w="115" w:type="dxa"/>
               <w:left w:w="115" w:type="dxa"/>
@@ -588,6 +582,7 @@
         <w:tc>
           <w:tcPr>
             <w:tcW w:w="6030" w:type="dxa"/>
+            <w:gridSpan w:val="2"/>
             <w:tcMar>
               <w:top w:w="115" w:type="dxa"/>
               <w:left w:w="115" w:type="dxa"/>
@@ -679,6 +674,7 @@
         <w:tc>
           <w:tcPr>
             <w:tcW w:w="6030" w:type="dxa"/>
+            <w:gridSpan w:val="2"/>
             <w:tcMar>
               <w:top w:w="115" w:type="dxa"/>
               <w:left w:w="115" w:type="dxa"/>
@@ -770,6 +766,7 @@
         <w:tc>
           <w:tcPr>
             <w:tcW w:w="6030" w:type="dxa"/>
+            <w:gridSpan w:val="2"/>
             <w:tcMar>
               <w:top w:w="115" w:type="dxa"/>
               <w:left w:w="115" w:type="dxa"/>
@@ -888,6 +885,7 @@
         <w:tc>
           <w:tcPr>
             <w:tcW w:w="6030" w:type="dxa"/>
+            <w:gridSpan w:val="2"/>
             <w:tcMar>
               <w:top w:w="115" w:type="dxa"/>
               <w:left w:w="115" w:type="dxa"/>
@@ -1057,7 +1055,15 @@
                 <w:sz w:val="24"/>
                 <w:szCs w:val="24"/>
               </w:rPr>
-              <w:t>2000</w:t>
+              <w:t>24</w:t>
+            </w:r>
+            <w:r>
+              <w:rPr>
+                <w:rFonts w:cstheme="minorHAnsi"/>
+                <w:sz w:val="24"/>
+                <w:szCs w:val="24"/>
+              </w:rPr>
+              <w:t>00</w:t>
             </w:r>
           </w:p>
         </w:tc>
@@ -1108,6 +1114,7 @@
         <w:tc>
           <w:tcPr>
             <w:tcW w:w="6030" w:type="dxa"/>
+            <w:gridSpan w:val="2"/>
             <w:tcMar>
               <w:top w:w="115" w:type="dxa"/>
               <w:left w:w="115" w:type="dxa"/>
@@ -1231,6 +1238,7 @@
         <w:tc>
           <w:tcPr>
             <w:tcW w:w="6030" w:type="dxa"/>
+            <w:gridSpan w:val="2"/>
             <w:tcMar>
               <w:top w:w="115" w:type="dxa"/>
               <w:left w:w="115" w:type="dxa"/>
@@ -1269,15 +1277,7 @@
                 <w:sz w:val="24"/>
                 <w:szCs w:val="24"/>
               </w:rPr>
-              <w:t>dynamic</w:t>
-            </w:r>
-            <w:r>
-              <w:rPr>
-                <w:rFonts w:cstheme="minorHAnsi"/>
-                <w:sz w:val="24"/>
-                <w:szCs w:val="24"/>
-              </w:rPr>
-              <w:t xml:space="preserve"> routing to </w:t>
+              <w:t xml:space="preserve">dynamic routing to </w:t>
             </w:r>
             <w:r>
               <w:rPr>
@@ -1395,28 +1395,45 @@
         <w:tc>
           <w:tcPr>
             <w:tcW w:w="6030" w:type="dxa"/>
-            <w:tcMar>
-              <w:top w:w="115" w:type="dxa"/>
-              <w:left w:w="115" w:type="dxa"/>
-              <w:bottom w:w="115" w:type="dxa"/>
-              <w:right w:w="115" w:type="dxa"/>
-            </w:tcMar>
-          </w:tcPr>
-          <w:p>
-            <w:pPr>
-              <w:rPr>
-                <w:rFonts w:cstheme="minorHAnsi"/>
-                <w:sz w:val="24"/>
-                <w:szCs w:val="24"/>
-              </w:rPr>
-            </w:pPr>
-            <w:r>
-              <w:rPr>
-                <w:rFonts w:cstheme="minorHAnsi"/>
-                <w:sz w:val="24"/>
-                <w:szCs w:val="24"/>
-              </w:rPr>
-              <w:t>Visually structured highlights with icons and subtle animations</w:t>
+            <w:gridSpan w:val="2"/>
+            <w:tcMar>
+              <w:top w:w="115" w:type="dxa"/>
+              <w:left w:w="115" w:type="dxa"/>
+              <w:bottom w:w="115" w:type="dxa"/>
+              <w:right w:w="115" w:type="dxa"/>
+            </w:tcMar>
+          </w:tcPr>
+          <w:p>
+            <w:pPr>
+              <w:rPr>
+                <w:rFonts w:cstheme="minorHAnsi"/>
+                <w:sz w:val="24"/>
+                <w:szCs w:val="24"/>
+              </w:rPr>
+            </w:pPr>
+            <w:r>
+              <w:rPr>
+                <w:rFonts w:cstheme="minorHAnsi"/>
+                <w:sz w:val="24"/>
+                <w:szCs w:val="24"/>
+              </w:rPr>
+              <w:t>Visually structured h</w:t>
+            </w:r>
+            <w:r>
+              <w:rPr>
+                <w:rFonts w:cstheme="minorHAnsi"/>
+                <w:sz w:val="24"/>
+                <w:szCs w:val="24"/>
+              </w:rPr>
+              <w:t xml:space="preserve">ighlights with icons and visually appealing </w:t>
+            </w:r>
+            <w:r>
+              <w:rPr>
+                <w:rFonts w:cstheme="minorHAnsi"/>
+                <w:sz w:val="24"/>
+                <w:szCs w:val="24"/>
+              </w:rPr>
+              <w:t>animations</w:t>
             </w:r>
           </w:p>
         </w:tc>
@@ -1444,7 +1461,15 @@
                 <w:sz w:val="24"/>
                 <w:szCs w:val="24"/>
               </w:rPr>
-              <w:t>800</w:t>
+              <w:t>10</w:t>
+            </w:r>
+            <w:r>
+              <w:rPr>
+                <w:rFonts w:cstheme="minorHAnsi"/>
+                <w:sz w:val="24"/>
+                <w:szCs w:val="24"/>
+              </w:rPr>
+              <w:t>00</w:t>
             </w:r>
           </w:p>
         </w:tc>
@@ -1486,6 +1511,7 @@
         <w:tc>
           <w:tcPr>
             <w:tcW w:w="6030" w:type="dxa"/>
+            <w:gridSpan w:val="2"/>
             <w:tcMar>
               <w:top w:w="115" w:type="dxa"/>
               <w:left w:w="115" w:type="dxa"/>
@@ -1551,7 +1577,15 @@
                 <w:sz w:val="24"/>
                 <w:szCs w:val="24"/>
               </w:rPr>
-              <w:t>1000</w:t>
+              <w:t>12</w:t>
+            </w:r>
+            <w:r>
+              <w:rPr>
+                <w:rFonts w:cstheme="minorHAnsi"/>
+                <w:sz w:val="24"/>
+                <w:szCs w:val="24"/>
+              </w:rPr>
+              <w:t>00</w:t>
             </w:r>
           </w:p>
         </w:tc>
@@ -1593,6 +1627,7 @@
         <w:tc>
           <w:tcPr>
             <w:tcW w:w="6030" w:type="dxa"/>
+            <w:gridSpan w:val="2"/>
             <w:tcMar>
               <w:top w:w="115" w:type="dxa"/>
               <w:left w:w="115" w:type="dxa"/>
@@ -1653,7 +1688,15 @@
                 <w:sz w:val="24"/>
                 <w:szCs w:val="24"/>
               </w:rPr>
-              <w:t>1,200</w:t>
+              <w:t>1</w:t>
+            </w:r>
+            <w:r>
+              <w:rPr>
+                <w:rFonts w:cstheme="minorHAnsi"/>
+                <w:sz w:val="24"/>
+                <w:szCs w:val="24"/>
+              </w:rPr>
+              <w:t>200</w:t>
             </w:r>
           </w:p>
         </w:tc>
@@ -1695,6 +1738,7 @@
         <w:tc>
           <w:tcPr>
             <w:tcW w:w="6030" w:type="dxa"/>
+            <w:gridSpan w:val="2"/>
             <w:tcMar>
               <w:top w:w="115" w:type="dxa"/>
               <w:left w:w="115" w:type="dxa"/>
@@ -1765,8 +1809,6 @@
                 <w:szCs w:val="24"/>
               </w:rPr>
             </w:pPr>
-            <w:bookmarkStart w:id="0" w:name="_GoBack"/>
-            <w:bookmarkEnd w:id="0"/>
             <w:r>
               <w:rPr>
                 <w:rFonts w:cstheme="minorHAnsi"/>
@@ -1823,6 +1865,7 @@
         <w:tc>
           <w:tcPr>
             <w:tcW w:w="6030" w:type="dxa"/>
+            <w:gridSpan w:val="2"/>
             <w:tcMar>
               <w:top w:w="115" w:type="dxa"/>
               <w:left w:w="115" w:type="dxa"/>
@@ -1900,6 +1943,14 @@
                 <w:szCs w:val="24"/>
               </w:rPr>
               <w:t>00</w:t>
+            </w:r>
+            <w:r>
+              <w:rPr>
+                <w:rFonts w:cstheme="minorHAnsi"/>
+                <w:sz w:val="24"/>
+                <w:szCs w:val="24"/>
+              </w:rPr>
+              <w:t xml:space="preserve"> - 3000</w:t>
             </w:r>
           </w:p>
         </w:tc>
@@ -1941,6 +1992,7 @@
         <w:tc>
           <w:tcPr>
             <w:tcW w:w="6030" w:type="dxa"/>
+            <w:gridSpan w:val="2"/>
             <w:tcMar>
               <w:top w:w="115" w:type="dxa"/>
               <w:left w:w="115" w:type="dxa"/>
@@ -2017,7 +2069,7 @@
                 <w:sz w:val="24"/>
                 <w:szCs w:val="24"/>
               </w:rPr>
-              <w:t>4</w:t>
+              <w:t>5</w:t>
             </w:r>
             <w:r>
               <w:rPr>
@@ -2067,6 +2119,7 @@
         <w:tc>
           <w:tcPr>
             <w:tcW w:w="6030" w:type="dxa"/>
+            <w:gridSpan w:val="2"/>
             <w:tcMar>
               <w:top w:w="115" w:type="dxa"/>
               <w:left w:w="115" w:type="dxa"/>
@@ -2181,6 +2234,7 @@
         <w:tc>
           <w:tcPr>
             <w:tcW w:w="6030" w:type="dxa"/>
+            <w:gridSpan w:val="2"/>
             <w:tcMar>
               <w:top w:w="115" w:type="dxa"/>
               <w:left w:w="115" w:type="dxa"/>
@@ -2227,6 +2281,14 @@
               </w:rPr>
               <w:t>QR from QRCode Monkey</w:t>
             </w:r>
+            <w:r>
+              <w:rPr>
+                <w:rFonts w:cstheme="minorHAnsi"/>
+                <w:sz w:val="24"/>
+                <w:szCs w:val="24"/>
+              </w:rPr>
+              <w:t xml:space="preserve"> (Bonus)</w:t>
+            </w:r>
           </w:p>
         </w:tc>
         <w:tc>
@@ -2253,14 +2315,22 @@
                 <w:sz w:val="24"/>
                 <w:szCs w:val="24"/>
               </w:rPr>
-              <w:t>1000</w:t>
+              <w:t>12</w:t>
+            </w:r>
+            <w:r>
+              <w:rPr>
+                <w:rFonts w:cstheme="minorHAnsi"/>
+                <w:sz w:val="24"/>
+                <w:szCs w:val="24"/>
+              </w:rPr>
+              <w:t>00</w:t>
             </w:r>
           </w:p>
         </w:tc>
       </w:tr>
       <w:tr>
         <w:trPr>
-          <w:trHeight w:val="15"/>
+          <w:trHeight w:val="307"/>
         </w:trPr>
         <w:tc>
           <w:tcPr>
@@ -2295,6 +2365,7 @@
         <w:tc>
           <w:tcPr>
             <w:tcW w:w="6030" w:type="dxa"/>
+            <w:gridSpan w:val="2"/>
             <w:tcMar>
               <w:top w:w="115" w:type="dxa"/>
               <w:left w:w="115" w:type="dxa"/>
@@ -2348,6 +2419,138 @@
                 <w:szCs w:val="24"/>
               </w:rPr>
               <w:t>Market rate</w:t>
+            </w:r>
+          </w:p>
+        </w:tc>
+      </w:tr>
+      <w:tr>
+        <w:trPr>
+          <w:trHeight w:val="847"/>
+        </w:trPr>
+        <w:tc>
+          <w:tcPr>
+            <w:tcW w:w="6565" w:type="dxa"/>
+            <w:gridSpan w:val="2"/>
+            <w:tcMar>
+              <w:top w:w="115" w:type="dxa"/>
+              <w:left w:w="115" w:type="dxa"/>
+              <w:bottom w:w="115" w:type="dxa"/>
+              <w:right w:w="115" w:type="dxa"/>
+            </w:tcMar>
+          </w:tcPr>
+          <w:p>
+            <w:pPr>
+              <w:spacing w:before="240"/>
+              <w:jc w:val="center"/>
+              <w:rPr>
+                <w:rFonts w:cstheme="minorHAnsi"/>
+                <w:b/>
+                <w:sz w:val="28"/>
+                <w:szCs w:val="28"/>
+              </w:rPr>
+            </w:pPr>
+            <w:r>
+              <w:rPr>
+                <w:rFonts w:cstheme="minorHAnsi"/>
+                <w:b/>
+                <w:sz w:val="28"/>
+                <w:szCs w:val="28"/>
+              </w:rPr>
+              <w:t>Total Rate</w:t>
+            </w:r>
+          </w:p>
+        </w:tc>
+        <w:tc>
+          <w:tcPr>
+            <w:tcW w:w="4320" w:type="dxa"/>
+            <w:gridSpan w:val="2"/>
+            <w:tcMar>
+              <w:top w:w="115" w:type="dxa"/>
+              <w:left w:w="115" w:type="dxa"/>
+              <w:bottom w:w="115" w:type="dxa"/>
+              <w:right w:w="115" w:type="dxa"/>
+            </w:tcMar>
+          </w:tcPr>
+          <w:p>
+            <w:pPr>
+              <w:spacing w:before="240"/>
+              <w:jc w:val="center"/>
+              <w:rPr>
+                <w:rFonts w:cstheme="minorHAnsi"/>
+                <w:b/>
+                <w:color w:val="0D0D0D" w:themeColor="text1" w:themeTint="F2"/>
+                <w:sz w:val="28"/>
+                <w:szCs w:val="28"/>
+              </w:rPr>
+            </w:pPr>
+            <w:r>
+              <w:rPr>
+                <w:rFonts w:cstheme="minorHAnsi"/>
+                <w:b/>
+                <w:color w:val="0D0D0D" w:themeColor="text1" w:themeTint="F2"/>
+                <w:sz w:val="28"/>
+                <w:szCs w:val="28"/>
+              </w:rPr>
+              <w:t>18,8</w:t>
+            </w:r>
+            <w:r>
+              <w:rPr>
+                <w:rFonts w:cstheme="minorHAnsi"/>
+                <w:b/>
+                <w:color w:val="0D0D0D" w:themeColor="text1" w:themeTint="F2"/>
+                <w:sz w:val="28"/>
+                <w:szCs w:val="28"/>
+              </w:rPr>
+              <w:t>00</w:t>
+            </w:r>
+            <w:r>
+              <w:rPr>
+                <w:rFonts w:cstheme="minorHAnsi"/>
+                <w:b/>
+                <w:color w:val="0D0D0D" w:themeColor="text1" w:themeTint="F2"/>
+                <w:sz w:val="28"/>
+                <w:szCs w:val="28"/>
+              </w:rPr>
+              <w:t xml:space="preserve"> – 20,300</w:t>
+            </w:r>
+            <w:r>
+              <w:rPr>
+                <w:rFonts w:cstheme="minorHAnsi"/>
+                <w:b/>
+                <w:color w:val="0D0D0D" w:themeColor="text1" w:themeTint="F2"/>
+                <w:sz w:val="28"/>
+                <w:szCs w:val="28"/>
+              </w:rPr>
+              <w:t xml:space="preserve">  </w:t>
+            </w:r>
+          </w:p>
+          <w:p>
+            <w:pPr>
+              <w:jc w:val="center"/>
+              <w:rPr>
+                <w:rFonts w:cstheme="minorHAnsi"/>
+                <w:color w:val="0D0D0D" w:themeColor="text1" w:themeTint="F2"/>
+                <w:sz w:val="28"/>
+                <w:szCs w:val="28"/>
+              </w:rPr>
+            </w:pPr>
+            <w:r>
+              <w:rPr>
+                <w:rFonts w:cstheme="minorHAnsi"/>
+                <w:color w:val="0D0D0D" w:themeColor="text1" w:themeTint="F2"/>
+                <w:sz w:val="28"/>
+                <w:szCs w:val="28"/>
+              </w:rPr>
+              <w:t>(Without Custom D</w:t>
+            </w:r>
+            <w:r>
+              <w:rPr>
+                <w:rFonts w:cstheme="minorHAnsi"/>
+                <w:color w:val="0D0D0D" w:themeColor="text1" w:themeTint="F2"/>
+                <w:sz w:val="28"/>
+                <w:szCs w:val="28"/>
+              </w:rPr>
+              <w:t>omain)</w:t>
             </w:r>
           </w:p>
         </w:tc>
@@ -2362,6 +2565,131 @@
           <w:szCs w:val="28"/>
         </w:rPr>
       </w:pPr>
+    </w:p>
+    <w:p>
+      <w:pPr>
+        <w:rPr>
+          <w:rFonts w:cstheme="minorHAnsi"/>
+          <w:b/>
+          <w:sz w:val="28"/>
+          <w:szCs w:val="28"/>
+        </w:rPr>
+      </w:pPr>
+    </w:p>
+    <w:p>
+      <w:pPr>
+        <w:spacing w:after="0"/>
+        <w:rPr>
+          <w:rFonts w:cstheme="minorHAnsi"/>
+          <w:sz w:val="28"/>
+          <w:szCs w:val="28"/>
+        </w:rPr>
+      </w:pPr>
+    </w:p>
+    <w:p>
+      <w:pPr>
+        <w:spacing w:after="0"/>
+        <w:rPr>
+          <w:rFonts w:cstheme="minorHAnsi"/>
+          <w:sz w:val="28"/>
+          <w:szCs w:val="28"/>
+        </w:rPr>
+      </w:pPr>
+      <w:r>
+        <w:rPr>
+          <w:rFonts w:cstheme="minorHAnsi"/>
+          <w:sz w:val="28"/>
+          <w:szCs w:val="28"/>
+        </w:rPr>
+        <w:t>Additional features (Optional):</w:t>
+      </w:r>
+    </w:p>
+    <w:p>
+      <w:pPr>
+        <w:pStyle w:val="ListParagraph"/>
+        <w:numPr>
+          <w:ilvl w:val="0"/>
+          <w:numId w:val="1"/>
+        </w:numPr>
+        <w:rPr>
+          <w:rFonts w:cstheme="minorHAnsi"/>
+          <w:sz w:val="28"/>
+          <w:szCs w:val="28"/>
+        </w:rPr>
+      </w:pPr>
+      <w:r>
+        <w:rPr>
+          <w:rFonts w:cstheme="minorHAnsi"/>
+          <w:sz w:val="28"/>
+          <w:szCs w:val="28"/>
+        </w:rPr>
+        <w:t xml:space="preserve">Nearest Tourist Places </w:t>
+      </w:r>
+    </w:p>
+    <w:p>
+      <w:pPr>
+        <w:pStyle w:val="ListParagraph"/>
+        <w:numPr>
+          <w:ilvl w:val="0"/>
+          <w:numId w:val="1"/>
+        </w:numPr>
+        <w:rPr>
+          <w:rFonts w:cstheme="minorHAnsi"/>
+          <w:sz w:val="28"/>
+          <w:szCs w:val="28"/>
+        </w:rPr>
+      </w:pPr>
+      <w:r>
+        <w:rPr>
+          <w:rFonts w:cstheme="minorHAnsi"/>
+          <w:sz w:val="28"/>
+          <w:szCs w:val="28"/>
+        </w:rPr>
+        <w:t>Packages</w:t>
+      </w:r>
+    </w:p>
+    <w:p>
+      <w:pPr>
+        <w:pStyle w:val="ListParagraph"/>
+        <w:numPr>
+          <w:ilvl w:val="0"/>
+          <w:numId w:val="1"/>
+        </w:numPr>
+        <w:rPr>
+          <w:rFonts w:cstheme="minorHAnsi"/>
+          <w:sz w:val="28"/>
+          <w:szCs w:val="28"/>
+        </w:rPr>
+      </w:pPr>
+      <w:r>
+        <w:rPr>
+          <w:rFonts w:cstheme="minorHAnsi"/>
+          <w:sz w:val="28"/>
+          <w:szCs w:val="28"/>
+        </w:rPr>
+        <w:t>About Us</w:t>
+      </w:r>
+      <w:r>
+        <w:rPr>
+          <w:rFonts w:cstheme="minorHAnsi"/>
+          <w:sz w:val="28"/>
+          <w:szCs w:val="28"/>
+        </w:rPr>
+        <w:t xml:space="preserve"> section</w:t>
+      </w:r>
+    </w:p>
+    <w:p>
+      <w:pPr>
+        <w:pStyle w:val="ListParagraph"/>
+        <w:ind w:left="1032"/>
+        <w:rPr>
+          <w:rFonts w:cstheme="minorHAnsi"/>
+          <w:sz w:val="28"/>
+          <w:szCs w:val="28"/>
+        </w:rPr>
+      </w:pPr>
+      <w:bookmarkStart w:id="0" w:name="_GoBack"/>
+      <w:bookmarkEnd w:id="0"/>
     </w:p>
     <w:sectPr>
       <w:pgSz w:w="12240" w:h="15840"/>
@@ -2421,6 +2749,127 @@
     </w:p>
   </w:footnote>
 </w:footnotes>
+</file>
+
+<file path=word/numbering.xml><?xml version="1.0" encoding="utf-8"?>
+<w:numbering xmlns:wpc="http://schemas.microsoft.com/office/word/2010/wordprocessingCanvas" xmlns:cx="http://schemas.microsoft.com/office/drawing/2014/chartex" xmlns:mc="http://schemas.openxmlformats.org/markup-compatibility/2006" xmlns:o="urn:schemas-microsoft-com:office:office" xmlns:r="http://schemas.openxmlformats.org/officeDocument/2006/relationships" xmlns:m="http://schemas.openxmlformats.org/officeDocument/2006/math" xmlns:v="urn:schemas-microsoft-com:vml" xmlns:wp14="http://schemas.microsoft.com/office/word/2010/wordprocessingDrawing" xmlns:wp="http://schemas.openxmlformats.org/drawingml/2006/wordprocessingDrawing" xmlns:w10="urn:schemas-microsoft-com:office:word" xmlns:w="http://schemas.openxmlformats.org/wordprocessingml/2006/main" xmlns:w14="http://schemas.microsoft.com/office/word/2010/wordml" xmlns:w15="http://schemas.microsoft.com/office/word/2012/wordml" xmlns:w16se="http://schemas.microsoft.com/office/word/2015/wordml/symex" xmlns:wpg="http://schemas.microsoft.com/office/word/2010/wordprocessingGroup" xmlns:wpi="http://schemas.microsoft.com/office/word/2010/wordprocessingInk" xmlns:wne="http://schemas.microsoft.com/office/word/2006/wordml" xmlns:wps="http://schemas.microsoft.com/office/word/2010/wordprocessingShape" mc:Ignorable="w14 w15 w16se wp14">
+  <w:abstractNum w:abstractNumId="0" w15:restartNumberingAfterBreak="0">
+    <w:nsid w:val="6B294355"/>
+    <w:multiLevelType w:val="hybridMultilevel"/>
+    <w:tmpl w:val="B48CCFC6"/>
+    <w:lvl w:ilvl="0" w:tplc="04090001">
+      <w:start w:val="1"/>
+      <w:numFmt w:val="bullet"/>
+      <w:lvlText w:val=""/>
+      <w:lvlJc w:val="left"/>
+      <w:pPr>
+        <w:ind w:left="1032" w:hanging="360"/>
+      </w:pPr>
+      <w:rPr>
+        <w:rFonts w:ascii="Symbol" w:hAnsi="Symbol" w:hint="default"/>
+      </w:rPr>
+    </w:lvl>
+    <w:lvl w:ilvl="1" w:tplc="04090003" w:tentative="1">
+      <w:start w:val="1"/>
+      <w:numFmt w:val="bullet"/>
+      <w:lvlText w:val="o"/>
+      <w:lvlJc w:val="left"/>
+      <w:pPr>
+        <w:ind w:left="1752" w:hanging="360"/>
+      </w:pPr>
+      <w:rPr>
+        <w:rFonts w:ascii="Courier New" w:hAnsi="Courier New" w:cs="Courier New" w:hint="default"/>
+      </w:rPr>
+    </w:lvl>
+    <w:lvl w:ilvl="2" w:tplc="04090005" w:tentative="1">
+      <w:start w:val="1"/>
+      <w:numFmt w:val="bullet"/>
+      <w:lvlText w:val=""/>
+      <w:lvlJc w:val="left"/>
+      <w:pPr>
+        <w:ind w:left="2472" w:hanging="360"/>
+      </w:pPr>
+      <w:rPr>
+        <w:rFonts w:ascii="Wingdings" w:hAnsi="Wingdings" w:hint="default"/>
+      </w:rPr>
+    </w:lvl>
+    <w:lvl w:ilvl="3" w:tplc="04090001" w:tentative="1">
+      <w:start w:val="1"/>
+      <w:numFmt w:val="bullet"/>
+      <w:lvlText w:val=""/>
+      <w:lvlJc w:val="left"/>
+      <w:pPr>
+        <w:ind w:left="3192" w:hanging="360"/>
+      </w:pPr>
+      <w:rPr>
+        <w:rFonts w:ascii="Symbol" w:hAnsi="Symbol" w:hint="default"/>
+      </w:rPr>
+    </w:lvl>
+    <w:lvl w:ilvl="4" w:tplc="04090003" w:tentative="1">
+      <w:start w:val="1"/>
+      <w:numFmt w:val="bullet"/>
+      <w:lvlText w:val="o"/>
+      <w:lvlJc w:val="left"/>
+      <w:pPr>
+        <w:ind w:left="3912" w:hanging="360"/>
+      </w:pPr>
+      <w:rPr>
+        <w:rFonts w:ascii="Courier New" w:hAnsi="Courier New" w:cs="Courier New" w:hint="default"/>
+      </w:rPr>
+    </w:lvl>
+    <w:lvl w:ilvl="5" w:tplc="04090005" w:tentative="1">
+      <w:start w:val="1"/>
+      <w:numFmt w:val="bullet"/>
+      <w:lvlText w:val=""/>
+      <w:lvlJc w:val="left"/>
+      <w:pPr>
+        <w:ind w:left="4632" w:hanging="360"/>
+      </w:pPr>
+      <w:rPr>
+        <w:rFonts w:ascii="Wingdings" w:hAnsi="Wingdings" w:hint="default"/>
+      </w:rPr>
+    </w:lvl>
+    <w:lvl w:ilvl="6" w:tplc="04090001" w:tentative="1">
+      <w:start w:val="1"/>
+      <w:numFmt w:val="bullet"/>
+      <w:lvlText w:val=""/>
+      <w:lvlJc w:val="left"/>
+      <w:pPr>
+        <w:ind w:left="5352" w:hanging="360"/>
+      </w:pPr>
+      <w:rPr>
+        <w:rFonts w:ascii="Symbol" w:hAnsi="Symbol" w:hint="default"/>
+      </w:rPr>
+    </w:lvl>
+    <w:lvl w:ilvl="7" w:tplc="04090003" w:tentative="1">
+      <w:start w:val="1"/>
+      <w:numFmt w:val="bullet"/>
+      <w:lvlText w:val="o"/>
+      <w:lvlJc w:val="left"/>
+      <w:pPr>
+        <w:ind w:left="6072" w:hanging="360"/>
+      </w:pPr>
+      <w:rPr>
+        <w:rFonts w:ascii="Courier New" w:hAnsi="Courier New" w:cs="Courier New" w:hint="default"/>
+      </w:rPr>
+    </w:lvl>
+    <w:lvl w:ilvl="8" w:tplc="04090005" w:tentative="1">
+      <w:start w:val="1"/>
+      <w:numFmt w:val="bullet"/>
+      <w:lvlText w:val=""/>
+      <w:lvlJc w:val="left"/>
+      <w:pPr>
+        <w:ind w:left="6792" w:hanging="360"/>
+      </w:pPr>
+      <w:rPr>
+        <w:rFonts w:ascii="Wingdings" w:hAnsi="Wingdings" w:hint="default"/>
+      </w:rPr>
+    </w:lvl>
+  </w:abstractNum>
+  <w:num w:numId="1">
+    <w:abstractNumId w:val="0"/>
+  </w:num>
+</w:numbering>
 </file>
 
 <file path=word/styles.xml><?xml version="1.0" encoding="utf-8"?>
@@ -2918,6 +3367,17 @@
     <w:uiPriority w:val="99"/>
     <w:rsid w:val="007E6A76"/>
   </w:style>
+  <w:style w:type="paragraph" w:styleId="ListParagraph">
+    <w:name w:val="List Paragraph"/>
+    <w:basedOn w:val="Normal"/>
+    <w:uiPriority w:val="34"/>
+    <w:qFormat/>
+    <w:rsid w:val="00804652"/>
+    <w:pPr>
+      <w:ind w:left="720"/>
+      <w:contextualSpacing/>
+    </w:pPr>
+  </w:style>
 </w:styles>
 </file>
 

</xml_diff>